<commit_message>
Update Two Sum - Analysis
Update
</commit_message>
<xml_diff>
--- a/Two Sum - Analysis.docx
+++ b/Two Sum - Analysis.docx
@@ -5,13 +5,11 @@
     <w:p>
       <w:pPr>
         <w:rPr>
-          <w:b/>
           <w:sz w:val="32"/>
         </w:rPr>
       </w:pPr>
       <w:r>
         <w:rPr>
-          <w:b/>
           <w:sz w:val="32"/>
         </w:rPr>
         <w:t>Two Sum</w:t>
@@ -24,20 +22,11 @@
           <w:ilvl w:val="0"/>
           <w:numId w:val="1"/>
         </w:numPr>
-        <w:rPr>
-          <w:b/>
-        </w:rPr>
-      </w:pPr>
-      <w:r>
-        <w:rPr>
-          <w:b/>
-        </w:rPr>
+      </w:pPr>
+      <w:r>
         <w:t xml:space="preserve">Question </w:t>
       </w:r>
       <w:r>
-        <w:rPr>
-          <w:b/>
-        </w:rPr>
         <w:t>Description:</w:t>
       </w:r>
     </w:p>
@@ -69,14 +58,8 @@
           <w:ilvl w:val="0"/>
           <w:numId w:val="1"/>
         </w:numPr>
-        <w:rPr>
-          <w:b/>
-        </w:rPr>
-      </w:pPr>
-      <w:r>
-        <w:rPr>
-          <w:b/>
-        </w:rPr>
+      </w:pPr>
+      <w:r>
         <w:t>Required Complexity:</w:t>
       </w:r>
     </w:p>
@@ -96,14 +79,8 @@
           <w:ilvl w:val="0"/>
           <w:numId w:val="1"/>
         </w:numPr>
-        <w:rPr>
-          <w:b/>
-        </w:rPr>
-      </w:pPr>
-      <w:r>
-        <w:rPr>
-          <w:b/>
-        </w:rPr>
+      </w:pPr>
+      <w:r>
         <w:t>Input:</w:t>
       </w:r>
     </w:p>
@@ -122,14 +99,8 @@
           <w:ilvl w:val="0"/>
           <w:numId w:val="1"/>
         </w:numPr>
-        <w:rPr>
-          <w:b/>
-        </w:rPr>
-      </w:pPr>
-      <w:r>
-        <w:rPr>
-          <w:b/>
-        </w:rPr>
+      </w:pPr>
+      <w:r>
         <w:t>Explanation:</w:t>
       </w:r>
     </w:p>
@@ -138,7 +109,7 @@
         <w:ind w:left="360"/>
       </w:pPr>
       <w:r>
-        <w:t>Because nums</w:t>
+        <w:t>nums</w:t>
       </w:r>
       <w:r>
         <w:t xml:space="preserve"> </w:t>
@@ -168,15 +139,18 @@
           <w:ilvl w:val="0"/>
           <w:numId w:val="1"/>
         </w:numPr>
-        <w:rPr>
-          <w:b/>
-        </w:rPr>
-      </w:pPr>
-      <w:r>
-        <w:rPr>
-          <w:b/>
-        </w:rPr>
+      </w:pPr>
+      <w:r>
         <w:t>Analyze:</w:t>
+      </w:r>
+    </w:p>
+    <w:p>
+      <w:pPr>
+        <w:pStyle w:val="ListParagraph"/>
+        <w:ind w:left="360"/>
+      </w:pPr>
+      <w:r>
+        <w:t>Assume that the values in nums array are all positive.</w:t>
       </w:r>
     </w:p>
     <w:p>
@@ -188,47 +162,7 @@
         </w:numPr>
       </w:pPr>
       <w:r>
-        <w:t xml:space="preserve">Select the </w:t>
-      </w:r>
-      <w:commentRangeStart w:id="0"/>
-      <w:r>
-        <w:rPr>
-          <w:highlight w:val="yellow"/>
-        </w:rPr>
-        <w:t>max value</w:t>
-      </w:r>
-      <w:r>
-        <w:t xml:space="preserve"> </w:t>
-      </w:r>
-      <w:commentRangeEnd w:id="0"/>
-      <w:r>
-        <w:rPr>
-          <w:rStyle w:val="CommentReference"/>
-        </w:rPr>
-        <w:commentReference w:id="0"/>
-      </w:r>
-      <w:r>
-        <w:t>from the input array which equals to 15.</w:t>
-      </w:r>
-    </w:p>
-    <w:p>
-      <w:pPr>
-        <w:pStyle w:val="ListParagraph"/>
-        <w:ind w:left="780"/>
-      </w:pPr>
-      <w:commentRangeStart w:id="1"/>
-      <w:r>
-        <w:rPr>
-          <w:highlight w:val="yellow"/>
-        </w:rPr>
-        <w:t>max_value = 15</w:t>
-      </w:r>
-      <w:commentRangeEnd w:id="1"/>
-      <w:r>
-        <w:rPr>
-          <w:rStyle w:val="CommentReference"/>
-        </w:rPr>
-        <w:commentReference w:id="1"/>
+        <w:t>Select low_bound from input array which equals to 2 and high_bound from the input array which equals to 15.</w:t>
       </w:r>
     </w:p>
     <w:p>
@@ -240,185 +174,37 @@
         </w:numPr>
       </w:pPr>
       <w:r>
-        <w:t xml:space="preserve">Create </w:t>
-      </w:r>
-      <w:r>
-        <w:t xml:space="preserve">a hash table with size of </w:t>
-      </w:r>
-      <w:commentRangeStart w:id="2"/>
-      <w:r>
-        <w:t xml:space="preserve">max_value </w:t>
-      </w:r>
-      <w:commentRangeEnd w:id="2"/>
-      <w:r>
-        <w:rPr>
-          <w:rStyle w:val="CommentReference"/>
-        </w:rPr>
-        <w:commentReference w:id="2"/>
-      </w:r>
-      <w:r>
-        <w:t>in the input array. The hash table is used to store whether the value appears in the input array.</w:t>
-      </w:r>
-    </w:p>
-    <w:p>
-      <w:pPr>
-        <w:pStyle w:val="ListParagraph"/>
-        <w:ind w:left="780"/>
-        <w:rPr>
-          <w:color w:val="FF0000"/>
-        </w:rPr>
-      </w:pPr>
-      <w:r>
-        <w:rPr>
-          <w:color w:val="FF0000"/>
-        </w:rPr>
-        <w:t xml:space="preserve">(Zero indicates that the value doesn’t appear in the input array meanwhile </w:t>
-      </w:r>
-      <w:r>
-        <w:rPr>
-          <w:color w:val="FF0000"/>
-        </w:rPr>
-        <w:t>non-zero</w:t>
-      </w:r>
-      <w:r>
-        <w:rPr>
-          <w:color w:val="FF0000"/>
-        </w:rPr>
-        <w:t xml:space="preserve"> indicates that the </w:t>
-      </w:r>
-      <w:r>
-        <w:rPr>
-          <w:color w:val="FF0000"/>
-        </w:rPr>
-        <w:t>location of the value appears in the input array.</w:t>
-      </w:r>
-      <w:r>
-        <w:rPr>
-          <w:color w:val="FF0000"/>
-        </w:rPr>
-        <w:t xml:space="preserve"> This will improve the speed of output</w:t>
-      </w:r>
-      <w:bookmarkStart w:id="3" w:name="_GoBack"/>
-      <w:bookmarkEnd w:id="3"/>
-      <w:r>
-        <w:rPr>
-          <w:color w:val="FF0000"/>
-        </w:rPr>
-        <w:t xml:space="preserve"> index.</w:t>
-      </w:r>
-      <w:r>
-        <w:rPr>
-          <w:color w:val="FF0000"/>
-        </w:rPr>
-        <w:t>)</w:t>
-      </w:r>
-    </w:p>
-    <w:p>
-      <w:pPr>
-        <w:pStyle w:val="ListParagraph"/>
-        <w:ind w:left="780"/>
-      </w:pPr>
-      <w:r>
-        <w:t>[0, 1, 2, 3, 4, 5, 6, 7, 8, 9, 10, 11, 12, 13, 14, 15]</w:t>
-      </w:r>
-    </w:p>
-    <w:p>
-      <w:pPr>
-        <w:pStyle w:val="ListParagraph"/>
-        <w:ind w:left="780"/>
-      </w:pPr>
-      <w:r>
-        <w:t xml:space="preserve">[0, 0, </w:t>
-      </w:r>
-      <w:r>
-        <w:t>1, 0, 0, 0, 0, 2</w:t>
-      </w:r>
-      <w:r>
-        <w:t xml:space="preserve">, 0, 0,   0,   </w:t>
-      </w:r>
-      <w:r>
-        <w:t>3</w:t>
-      </w:r>
-      <w:r>
-        <w:t xml:space="preserve">,    0,   0,   0, </w:t>
-      </w:r>
-      <w:r>
-        <w:t xml:space="preserve">  4</w:t>
-      </w:r>
-      <w:r>
-        <w:t>]</w:t>
-      </w:r>
-    </w:p>
-    <w:p>
-      <w:pPr>
-        <w:pStyle w:val="ListParagraph"/>
-        <w:ind w:left="780"/>
-      </w:pPr>
-      <w:r>
-        <w:t>which stands for:</w:t>
-      </w:r>
-    </w:p>
-    <w:p>
-      <w:pPr>
-        <w:pStyle w:val="ListParagraph"/>
-        <w:ind w:left="780"/>
-      </w:pPr>
-      <w:r>
-        <w:t xml:space="preserve">hash_table [0] = 0, hash_table [1] = 0, hash_table [2] = 1, hash_table [3] = 0, </w:t>
-      </w:r>
-    </w:p>
-    <w:p>
-      <w:pPr>
-        <w:pStyle w:val="ListParagraph"/>
-        <w:ind w:left="780"/>
-      </w:pPr>
-      <w:r>
-        <w:t xml:space="preserve">hash_table [4] = 0, hash_table [5] = 0, hash_table [6] = 0, </w:t>
-      </w:r>
-      <w:r>
-        <w:t>hash_table [7]</w:t>
-      </w:r>
-      <w:r>
-        <w:t xml:space="preserve"> = 2</w:t>
-      </w:r>
-      <w:r>
-        <w:t>,</w:t>
-      </w:r>
-    </w:p>
-    <w:p>
-      <w:pPr>
-        <w:pStyle w:val="ListParagraph"/>
-        <w:ind w:left="780"/>
-      </w:pPr>
-      <w:r>
-        <w:t>hash_table [8] = 0, hash_table [9] = 0, hash_table [10] = 0,</w:t>
-      </w:r>
-    </w:p>
-    <w:p>
-      <w:pPr>
-        <w:pStyle w:val="ListParagraph"/>
-        <w:ind w:left="780"/>
-      </w:pPr>
-      <w:r>
-        <w:t>hash_table [11]</w:t>
-      </w:r>
-      <w:r>
-        <w:t xml:space="preserve"> = 3</w:t>
-      </w:r>
-      <w:r>
-        <w:t xml:space="preserve">, hash_table [12] = 0, hash_table [13] = 0, </w:t>
-      </w:r>
-    </w:p>
-    <w:p>
-      <w:pPr>
-        <w:pStyle w:val="ListParagraph"/>
-        <w:ind w:left="780"/>
-      </w:pPr>
-      <w:r>
-        <w:t>hash_table [14] = 0, hash_table[15]</w:t>
-      </w:r>
-      <w:r>
-        <w:t xml:space="preserve"> = 4</w:t>
+        <w:t xml:space="preserve">Compare </w:t>
+      </w:r>
+      <w:r>
+        <w:t>low_</w:t>
+      </w:r>
+      <w:r>
+        <w:t>bound with target:</w:t>
+      </w:r>
+    </w:p>
+    <w:p>
+      <w:pPr>
+        <w:pStyle w:val="ListParagraph"/>
+        <w:numPr>
+          <w:ilvl w:val="1"/>
+          <w:numId w:val="2"/>
+        </w:numPr>
+      </w:pPr>
+      <w:r>
+        <w:t xml:space="preserve">if target &gt; = low_bound, continue; </w:t>
+      </w:r>
+    </w:p>
+    <w:p>
+      <w:pPr>
+        <w:pStyle w:val="ListParagraph"/>
+        <w:numPr>
+          <w:ilvl w:val="1"/>
+          <w:numId w:val="2"/>
+        </w:numPr>
+      </w:pPr>
+      <w:r>
+        <w:t>else target &lt; low_bound, no index pair;</w:t>
       </w:r>
     </w:p>
     <w:p>
@@ -430,136 +216,221 @@
         </w:numPr>
       </w:pPr>
       <w:r>
-        <w:t>Scan the hash table from scratch</w:t>
-      </w:r>
-      <w:r>
-        <w:t xml:space="preserve"> to the middle</w:t>
-      </w:r>
-      <w:r>
-        <w:t xml:space="preserve">. </w:t>
+        <w:t>Compare the high_bound with target:</w:t>
+      </w:r>
+    </w:p>
+    <w:p>
+      <w:pPr>
+        <w:pStyle w:val="ListParagraph"/>
+        <w:numPr>
+          <w:ilvl w:val="1"/>
+          <w:numId w:val="2"/>
+        </w:numPr>
+      </w:pPr>
+      <w:r>
+        <w:t>if target &gt;= high_bound, continue;</w:t>
+      </w:r>
+    </w:p>
+    <w:p>
+      <w:pPr>
+        <w:pStyle w:val="ListParagraph"/>
+        <w:numPr>
+          <w:ilvl w:val="1"/>
+          <w:numId w:val="2"/>
+        </w:numPr>
+      </w:pPr>
+      <w:r>
+        <w:rPr>
+          <w:rFonts w:hint="eastAsia"/>
+          <w:lang w:eastAsia="zh-CN"/>
+        </w:rPr>
+        <w:t>else</w:t>
+      </w:r>
+      <w:r>
+        <w:t xml:space="preserve"> target &lt; high_bound, high_bound = target.</w:t>
+      </w:r>
+    </w:p>
+    <w:p>
+      <w:pPr>
+        <w:pStyle w:val="ListParagraph"/>
+        <w:numPr>
+          <w:ilvl w:val="0"/>
+          <w:numId w:val="2"/>
+        </w:numPr>
+      </w:pPr>
+      <w:r>
+        <w:t xml:space="preserve">Create </w:t>
+      </w:r>
+      <w:r>
+        <w:t xml:space="preserve">a </w:t>
+      </w:r>
+      <w:r>
+        <w:rPr>
+          <w:lang w:eastAsia="zh-CN"/>
+        </w:rPr>
+        <w:t xml:space="preserve">set </w:t>
+      </w:r>
+      <w:r>
+        <w:t xml:space="preserve">from low_bound to high_bound. </w:t>
+      </w:r>
+      <w:r>
+        <w:t xml:space="preserve">The </w:t>
+      </w:r>
+      <w:r>
+        <w:rPr>
+          <w:lang w:eastAsia="zh-CN"/>
+        </w:rPr>
+        <w:t>set</w:t>
+      </w:r>
+      <w:r>
+        <w:t xml:space="preserve"> is used to store whether the value appears in the input array.</w:t>
       </w:r>
     </w:p>
     <w:p>
       <w:pPr>
         <w:pStyle w:val="ListParagraph"/>
         <w:ind w:left="780"/>
-      </w:pPr>
-      <w:r>
-        <w:t>If hash_table [index1] = 0, go</w:t>
+        <w:rPr>
+          <w:color w:val="FF0000"/>
+        </w:rPr>
+      </w:pPr>
+      <w:r>
+        <w:rPr>
+          <w:color w:val="FF0000"/>
+        </w:rPr>
+        <w:t>(</w:t>
+      </w:r>
+      <w:r>
+        <w:rPr>
+          <w:color w:val="FF0000"/>
+        </w:rPr>
+        <w:t>Non</w:t>
+      </w:r>
+      <w:r>
+        <w:rPr>
+          <w:color w:val="FF0000"/>
+        </w:rPr>
+        <w:t>-zero</w:t>
+      </w:r>
+      <w:r>
+        <w:rPr>
+          <w:color w:val="FF0000"/>
+        </w:rPr>
+        <w:t xml:space="preserve"> indicates the </w:t>
+      </w:r>
+      <w:r>
+        <w:rPr>
+          <w:color w:val="FF0000"/>
+        </w:rPr>
+        <w:t>location of the value in the input array.</w:t>
+      </w:r>
+      <w:r>
+        <w:rPr>
+          <w:color w:val="FF0000"/>
+        </w:rPr>
+        <w:t>)</w:t>
+      </w:r>
+    </w:p>
+    <w:p>
+      <w:pPr>
+        <w:pStyle w:val="ListParagraph"/>
+        <w:ind w:left="780"/>
+      </w:pPr>
+      <w:r>
+        <w:t xml:space="preserve">[2, </w:t>
+      </w:r>
+      <w:r>
+        <w:t>7</w:t>
+      </w:r>
+      <w:r>
+        <w:t>]</w:t>
+      </w:r>
+    </w:p>
+    <w:p>
+      <w:pPr>
+        <w:pStyle w:val="ListParagraph"/>
+        <w:ind w:left="780"/>
+      </w:pPr>
+      <w:r>
+        <w:t>[</w:t>
+      </w:r>
+      <w:r>
+        <w:t>0</w:t>
+      </w:r>
+      <w:r>
+        <w:t xml:space="preserve">, </w:t>
+      </w:r>
+      <w:r>
+        <w:t>1</w:t>
+      </w:r>
+      <w:r>
+        <w:t>]</w:t>
+      </w:r>
+    </w:p>
+    <w:p>
+      <w:pPr>
+        <w:pStyle w:val="ListParagraph"/>
+        <w:ind w:left="780"/>
+      </w:pPr>
+      <w:r>
+        <w:t>which stands for:</w:t>
+      </w:r>
+    </w:p>
+    <w:p>
+      <w:pPr>
+        <w:pStyle w:val="ListParagraph"/>
+        <w:ind w:left="780"/>
+        <w:rPr>
+          <w:lang w:eastAsia="zh-CN"/>
+        </w:rPr>
+      </w:pPr>
+      <w:r>
+        <w:rPr>
+          <w:lang w:eastAsia="zh-CN"/>
+        </w:rPr>
+        <w:t>set</w:t>
+      </w:r>
+      <w:r>
+        <w:t xml:space="preserve"> [2] = 0</w:t>
+      </w:r>
+      <w:r>
+        <w:t xml:space="preserve">, </w:t>
+      </w:r>
+      <w:r>
+        <w:rPr>
+          <w:lang w:eastAsia="zh-CN"/>
+        </w:rPr>
+        <w:t xml:space="preserve">set </w:t>
+      </w:r>
+      <w:r>
+        <w:t>[7]</w:t>
+      </w:r>
+      <w:r>
+        <w:t xml:space="preserve"> = 1</w:t>
+      </w:r>
+    </w:p>
+    <w:p>
+      <w:pPr>
+        <w:pStyle w:val="ListParagraph"/>
+        <w:numPr>
+          <w:ilvl w:val="0"/>
+          <w:numId w:val="2"/>
+        </w:numPr>
+      </w:pPr>
+      <w:r>
+        <w:t xml:space="preserve">Scan the </w:t>
+      </w:r>
+      <w:r>
+        <w:t xml:space="preserve">set </w:t>
+      </w:r>
+      <w:r>
+        <w:t>table from scratch</w:t>
+      </w:r>
+      <w:r>
+        <w:t xml:space="preserve"> to the end.</w:t>
       </w:r>
       <w:r>
         <w:t xml:space="preserve"> </w:t>
-      </w:r>
-      <w:r>
-        <w:t xml:space="preserve">to the next index, index1++. </w:t>
-      </w:r>
-    </w:p>
-    <w:p>
-      <w:pPr>
-        <w:pStyle w:val="ListParagraph"/>
-        <w:ind w:left="780"/>
-      </w:pPr>
-      <w:r>
-        <w:t>Else</w:t>
-      </w:r>
-      <w:r>
-        <w:t xml:space="preserve"> hash_table</w:t>
-      </w:r>
-      <w:r>
-        <w:t xml:space="preserve"> </w:t>
-      </w:r>
-      <w:r>
-        <w:t>[index1</w:t>
-      </w:r>
-      <w:r>
-        <w:t>]!</w:t>
-      </w:r>
-      <w:r>
-        <w:t xml:space="preserve"> = 0</w:t>
-      </w:r>
-      <w:r>
-        <w:t xml:space="preserve">, </w:t>
-      </w:r>
-      <w:r>
-        <w:t xml:space="preserve">check </w:t>
-      </w:r>
-      <w:r>
-        <w:t xml:space="preserve">that </w:t>
-      </w:r>
-      <w:r>
-        <w:t>hash_table</w:t>
-      </w:r>
-      <w:r>
-        <w:t xml:space="preserve"> </w:t>
-      </w:r>
-      <w:r>
-        <w:t>[target – index1</w:t>
-      </w:r>
-      <w:r>
-        <w:t xml:space="preserve">]! </w:t>
-      </w:r>
-      <w:r>
-        <w:t>= 1.</w:t>
-      </w:r>
-    </w:p>
-    <w:p>
-      <w:pPr>
-        <w:pStyle w:val="ListParagraph"/>
-        <w:ind w:left="1200" w:firstLine="60"/>
-      </w:pPr>
-      <w:r>
-        <w:t>If hash_table</w:t>
-      </w:r>
-      <w:r>
-        <w:t xml:space="preserve"> </w:t>
-      </w:r>
-      <w:r>
-        <w:t>[target – index1</w:t>
-      </w:r>
-      <w:r>
-        <w:t>]!</w:t>
-      </w:r>
-      <w:r>
-        <w:t xml:space="preserve"> = 0</w:t>
-      </w:r>
-      <w:r>
-        <w:t xml:space="preserve">, return </w:t>
-      </w:r>
-      <w:r>
-        <w:t>index pair.</w:t>
-      </w:r>
-    </w:p>
-    <w:p>
-      <w:pPr>
-        <w:pStyle w:val="ListParagraph"/>
-        <w:ind w:left="1080" w:firstLine="180"/>
-      </w:pPr>
-      <w:r>
-        <w:t xml:space="preserve">Else </w:t>
-      </w:r>
-      <w:r>
-        <w:t>hash_table</w:t>
-      </w:r>
-      <w:r>
-        <w:t xml:space="preserve"> </w:t>
-      </w:r>
-      <w:r>
-        <w:t xml:space="preserve">[target – index1] = 0, </w:t>
-      </w:r>
-      <w:r>
-        <w:t>go</w:t>
-      </w:r>
-      <w:r>
-        <w:t xml:space="preserve"> </w:t>
-      </w:r>
-      <w:r>
-        <w:t>to the next index</w:t>
-      </w:r>
-      <w:r>
-        <w:t>,</w:t>
-      </w:r>
-      <w:r>
-        <w:t xml:space="preserve"> index1 ++.</w:t>
       </w:r>
     </w:p>
     <w:p>
@@ -580,103 +451,46 @@
         <w:ind w:left="1500"/>
       </w:pPr>
       <w:r>
-        <w:t>hash</w:t>
-      </w:r>
-      <w:r>
-        <w:t xml:space="preserve">_table [0] </w:t>
+        <w:t>set [2</w:t>
+      </w:r>
+      <w:r>
+        <w:t xml:space="preserve">] </w:t>
       </w:r>
       <w:r>
         <w:t xml:space="preserve">= </w:t>
       </w:r>
       <w:r>
-        <w:t>0, goto the next index, 0++ = 1.</w:t>
-      </w:r>
-    </w:p>
-    <w:p>
-      <w:pPr>
-        <w:pStyle w:val="ListParagraph"/>
-        <w:numPr>
-          <w:ilvl w:val="0"/>
-          <w:numId w:val="3"/>
-        </w:numPr>
-      </w:pPr>
-      <w:r>
-        <w:t>Second Round:</w:t>
+        <w:t>0, target – 2 = 9 – 2 = 7</w:t>
       </w:r>
     </w:p>
     <w:p>
       <w:pPr>
         <w:pStyle w:val="ListParagraph"/>
         <w:ind w:left="1500"/>
-      </w:pPr>
-      <w:r>
-        <w:t>hash_table [1] = 0</w:t>
-      </w:r>
-      <w:r>
-        <w:t>,</w:t>
-      </w:r>
-      <w:r>
-        <w:t xml:space="preserve"> </w:t>
-      </w:r>
-      <w:r>
-        <w:t>goto the next index, 1++ = 2.</w:t>
-      </w:r>
-    </w:p>
-    <w:p>
-      <w:pPr>
-        <w:pStyle w:val="ListParagraph"/>
-        <w:numPr>
-          <w:ilvl w:val="0"/>
-          <w:numId w:val="3"/>
-        </w:numPr>
-      </w:pPr>
-      <w:r>
-        <w:t>Third Round:</w:t>
-      </w:r>
-    </w:p>
-    <w:p>
-      <w:pPr>
-        <w:pStyle w:val="ListParagraph"/>
-        <w:ind w:left="1500"/>
-      </w:pPr>
-      <w:r>
-        <w:t xml:space="preserve">hash_table [2] = 1 and target = </w:t>
-      </w:r>
-      <w:r>
-        <w:t>9</w:t>
-      </w:r>
-    </w:p>
-    <w:p>
-      <w:pPr>
-        <w:pStyle w:val="ListParagraph"/>
-        <w:ind w:left="1500"/>
-      </w:pPr>
-      <w:r>
-        <w:t>hash_table [9 – 2] = hash_table</w:t>
-      </w:r>
-      <w:r>
-        <w:t xml:space="preserve"> </w:t>
-      </w:r>
-      <w:r>
-        <w:t>[7]</w:t>
-      </w:r>
-      <w:r>
-        <w:t xml:space="preserve"> = 2</w:t>
-      </w:r>
-      <w:r>
-        <w:t>, return pair [index1, index2] = [</w:t>
-      </w:r>
-      <w:r>
-        <w:t>1 - 1, 2 - 1</w:t>
-      </w:r>
-      <w:r>
-        <w:t>]</w:t>
-      </w:r>
-      <w:r>
-        <w:t xml:space="preserve"> = [0, 1]</w:t>
-      </w:r>
-      <w:r>
-        <w:t>.</w:t>
+        <w:rPr>
+          <w:color w:val="FF0000"/>
+        </w:rPr>
+      </w:pPr>
+      <w:r>
+        <w:t xml:space="preserve">set [7] = 1 </w:t>
+      </w:r>
+      <w:r>
+        <w:rPr>
+          <w:color w:val="FF0000"/>
+        </w:rPr>
+        <w:t>(exist</w:t>
+      </w:r>
+      <w:r>
+        <w:rPr>
+          <w:color w:val="FF0000"/>
+        </w:rPr>
+        <w:t>s</w:t>
+      </w:r>
+      <w:r>
+        <w:rPr>
+          <w:color w:val="FF0000"/>
+        </w:rPr>
+        <w:t>)</w:t>
       </w:r>
     </w:p>
     <w:p>
@@ -686,38 +500,24 @@
           <w:ilvl w:val="0"/>
           <w:numId w:val="2"/>
         </w:numPr>
-      </w:pPr>
-      <w:r>
-        <w:lastRenderedPageBreak/>
-        <w:t xml:space="preserve">Return </w:t>
-      </w:r>
-      <w:r>
-        <w:t xml:space="preserve">index </w:t>
-      </w:r>
-      <w:r>
-        <w:t>pair</w:t>
-      </w:r>
-      <w:r>
-        <w:t xml:space="preserve"> </w:t>
-      </w:r>
-      <w:r>
-        <w:t>[</w:t>
-      </w:r>
-      <w:r>
-        <w:t>0, 1</w:t>
-      </w:r>
-      <w:r>
-        <w:t>]</w:t>
-      </w:r>
-      <w:r>
-        <w:t xml:space="preserve"> as </w:t>
-      </w:r>
-      <w:r>
-        <w:t>result</w:t>
-      </w:r>
-      <w:r>
-        <w:t>.</w:t>
-      </w:r>
+        <w:rPr>
+          <w:color w:val="000000" w:themeColor="text1"/>
+        </w:rPr>
+      </w:pPr>
+      <w:r>
+        <w:rPr>
+          <w:color w:val="000000" w:themeColor="text1"/>
+        </w:rPr>
+        <w:t>return pair (0, 1)</w:t>
+      </w:r>
+      <w:r>
+        <w:rPr>
+          <w:color w:val="000000" w:themeColor="text1"/>
+        </w:rPr>
+        <w:t xml:space="preserve"> as index pair.</w:t>
+      </w:r>
+      <w:bookmarkStart w:id="0" w:name="_GoBack"/>
+      <w:bookmarkEnd w:id="0"/>
     </w:p>
     <w:p>
       <w:pPr>
@@ -726,14 +526,8 @@
           <w:ilvl w:val="0"/>
           <w:numId w:val="1"/>
         </w:numPr>
-        <w:rPr>
-          <w:b/>
-        </w:rPr>
-      </w:pPr>
-      <w:r>
-        <w:rPr>
-          <w:b/>
-        </w:rPr>
+      </w:pPr>
+      <w:r>
         <w:t>Special Circumstances:</w:t>
       </w:r>
     </w:p>
@@ -742,7 +536,13 @@
         <w:ind w:left="360"/>
       </w:pPr>
       <w:r>
-        <w:t>Input array is empty, then return null as index pair.</w:t>
+        <w:t>Input array is empty, then return</w:t>
+      </w:r>
+      <w:r>
+        <w:t>s</w:t>
+      </w:r>
+      <w:r>
+        <w:t xml:space="preserve"> null as index pair.</w:t>
       </w:r>
     </w:p>
     <w:p>
@@ -752,14 +552,8 @@
           <w:ilvl w:val="0"/>
           <w:numId w:val="1"/>
         </w:numPr>
-        <w:rPr>
-          <w:b/>
-        </w:rPr>
-      </w:pPr>
-      <w:r>
-        <w:rPr>
-          <w:b/>
-        </w:rPr>
+      </w:pPr>
+      <w:r>
         <w:t>Space Complexity:</w:t>
       </w:r>
     </w:p>
@@ -778,14 +572,8 @@
           <w:ilvl w:val="0"/>
           <w:numId w:val="1"/>
         </w:numPr>
-        <w:rPr>
-          <w:b/>
-        </w:rPr>
-      </w:pPr>
-      <w:r>
-        <w:rPr>
-          <w:b/>
-        </w:rPr>
+      </w:pPr>
+      <w:r>
         <w:t>Speed Complexity:</w:t>
       </w:r>
     </w:p>
@@ -808,124 +596,6 @@
 </w:document>
 </file>
 
-<file path=word/comments.xml><?xml version="1.0" encoding="utf-8"?>
-<w:comments xmlns:wpc="http://schemas.microsoft.com/office/word/2010/wordprocessingCanvas" xmlns:mo="http://schemas.microsoft.com/office/mac/office/2008/main" xmlns:mc="http://schemas.openxmlformats.org/markup-compatibility/2006" xmlns:mv="urn:schemas-microsoft-com:mac:vml" xmlns:o="urn:schemas-microsoft-com:office:office" xmlns:r="http://schemas.openxmlformats.org/officeDocument/2006/relationships" xmlns:m="http://schemas.openxmlformats.org/officeDocument/2006/math" xmlns:v="urn:schemas-microsoft-com:vml" xmlns:wp14="http://schemas.microsoft.com/office/word/2010/wordprocessingDrawing" xmlns:wp="http://schemas.openxmlformats.org/drawingml/2006/wordprocessingDrawing" xmlns:w10="urn:schemas-microsoft-com:office:word" xmlns:w="http://schemas.openxmlformats.org/wordprocessingml/2006/main" xmlns:w14="http://schemas.microsoft.com/office/word/2010/wordml" xmlns:w15="http://schemas.microsoft.com/office/word/2012/wordml" xmlns:wpg="http://schemas.microsoft.com/office/word/2010/wordprocessingGroup" xmlns:wpi="http://schemas.microsoft.com/office/word/2010/wordprocessingInk" xmlns:wne="http://schemas.microsoft.com/office/word/2006/wordml" xmlns:wps="http://schemas.microsoft.com/office/word/2010/wordprocessingShape" mc:Ignorable="w14 w15 wp14">
-  <w:comment w:id="0" w:author="ning juan" w:date="2019-12-08T08:13:00Z" w:initials="nj">
-    <w:p>
-      <w:pPr>
-        <w:pStyle w:val="CommentText"/>
-      </w:pPr>
-      <w:r>
-        <w:rPr>
-          <w:rStyle w:val="CommentReference"/>
-        </w:rPr>
-        <w:annotationRef/>
-      </w:r>
-      <w:r>
-        <w:rPr>
-          <w:rStyle w:val="CommentReference"/>
-        </w:rPr>
-        <w:t>Need improved</w:t>
-      </w:r>
-      <w:r>
-        <w:t xml:space="preserve">. </w:t>
-      </w:r>
-      <w:r>
-        <w:t>Target is 9</w:t>
-      </w:r>
-      <w:r>
-        <w:t xml:space="preserve">. There is no need to list numbers larger than 9. </w:t>
-      </w:r>
-    </w:p>
-    <w:p>
-      <w:pPr>
-        <w:pStyle w:val="CommentText"/>
-      </w:pPr>
-      <w:r>
-        <w:t>If target is 21, then choose 15 as the high_bound.</w:t>
-      </w:r>
-    </w:p>
-    <w:p>
-      <w:pPr>
-        <w:pStyle w:val="CommentText"/>
-      </w:pPr>
-      <w:r>
-        <w:t xml:space="preserve">So:  max_value = </w:t>
-      </w:r>
-      <w:r>
-        <w:t>min</w:t>
-      </w:r>
-      <w:r>
-        <w:t xml:space="preserve"> ( high_bound, target ) as the new high bound.</w:t>
-      </w:r>
-    </w:p>
-  </w:comment>
-  <w:comment w:id="1" w:author="ning juan" w:date="2019-12-08T08:18:00Z" w:initials="nj">
-    <w:p>
-      <w:pPr>
-        <w:pStyle w:val="CommentText"/>
-      </w:pPr>
-      <w:r>
-        <w:rPr>
-          <w:rStyle w:val="CommentReference"/>
-        </w:rPr>
-        <w:annotationRef/>
-      </w:r>
-      <w:r>
-        <w:t xml:space="preserve">high_bound = </w:t>
-      </w:r>
-      <w:r>
-        <w:t>min</w:t>
-      </w:r>
-      <w:r>
-        <w:t xml:space="preserve"> ( high_</w:t>
-      </w:r>
-      <w:r>
-        <w:t xml:space="preserve">bound, target </w:t>
-      </w:r>
-      <w:r>
-        <w:t>)</w:t>
-      </w:r>
-      <w:r>
-        <w:t xml:space="preserve"> = min(9, 15)</w:t>
-      </w:r>
-    </w:p>
-    <w:p>
-      <w:pPr>
-        <w:pStyle w:val="CommentText"/>
-      </w:pPr>
-      <w:r>
-        <w:t>= 9.</w:t>
-      </w:r>
-    </w:p>
-  </w:comment>
-  <w:comment w:id="2" w:author="ning juan" w:date="2019-12-08T08:19:00Z" w:initials="nj">
-    <w:p>
-      <w:pPr>
-        <w:pStyle w:val="CommentText"/>
-      </w:pPr>
-      <w:r>
-        <w:rPr>
-          <w:rStyle w:val="CommentReference"/>
-        </w:rPr>
-        <w:annotationRef/>
-      </w:r>
-      <w:r>
-        <w:t>high_bound</w:t>
-      </w:r>
-    </w:p>
-  </w:comment>
-</w:comments>
-</file>
-
-<file path=word/commentsExtended.xml><?xml version="1.0" encoding="utf-8"?>
-<w15:commentsEx xmlns:wpc="http://schemas.microsoft.com/office/word/2010/wordprocessingCanvas" xmlns:mo="http://schemas.microsoft.com/office/mac/office/2008/main" xmlns:mc="http://schemas.openxmlformats.org/markup-compatibility/2006" xmlns:mv="urn:schemas-microsoft-com:mac:vml" xmlns:o="urn:schemas-microsoft-com:office:office" xmlns:r="http://schemas.openxmlformats.org/officeDocument/2006/relationships" xmlns:m="http://schemas.openxmlformats.org/officeDocument/2006/math" xmlns:v="urn:schemas-microsoft-com:vml" xmlns:wp14="http://schemas.microsoft.com/office/word/2010/wordprocessingDrawing" xmlns:wp="http://schemas.openxmlformats.org/drawingml/2006/wordprocessingDrawing" xmlns:w10="urn:schemas-microsoft-com:office:word" xmlns:w="http://schemas.openxmlformats.org/wordprocessingml/2006/main" xmlns:w14="http://schemas.microsoft.com/office/word/2010/wordml" xmlns:w15="http://schemas.microsoft.com/office/word/2012/wordml" xmlns:wpg="http://schemas.microsoft.com/office/word/2010/wordprocessingGroup" xmlns:wpi="http://schemas.microsoft.com/office/word/2010/wordprocessingInk" xmlns:wne="http://schemas.microsoft.com/office/word/2006/wordml" xmlns:wps="http://schemas.microsoft.com/office/word/2010/wordprocessingShape" mc:Ignorable="w14 w15 wp14">
-  <w15:commentEx w15:paraId="597F4218" w15:done="0"/>
-  <w15:commentEx w15:paraId="1A3FA5C9" w15:done="0"/>
-  <w15:commentEx w15:paraId="4DC52F57" w15:done="0"/>
-</w15:commentsEx>
-</file>
-
 <file path=word/numbering.xml><?xml version="1.0" encoding="utf-8"?>
 <w:numbering xmlns:wpc="http://schemas.microsoft.com/office/word/2010/wordprocessingCanvas" xmlns:mo="http://schemas.microsoft.com/office/mac/office/2008/main" xmlns:mc="http://schemas.openxmlformats.org/markup-compatibility/2006" xmlns:mv="urn:schemas-microsoft-com:mac:vml" xmlns:o="urn:schemas-microsoft-com:office:office" xmlns:r="http://schemas.openxmlformats.org/officeDocument/2006/relationships" xmlns:m="http://schemas.openxmlformats.org/officeDocument/2006/math" xmlns:v="urn:schemas-microsoft-com:vml" xmlns:wp14="http://schemas.microsoft.com/office/word/2010/wordprocessingDrawing" xmlns:wp="http://schemas.openxmlformats.org/drawingml/2006/wordprocessingDrawing" xmlns:w10="urn:schemas-microsoft-com:office:word" xmlns:w="http://schemas.openxmlformats.org/wordprocessingml/2006/main" xmlns:w14="http://schemas.microsoft.com/office/word/2010/wordml" xmlns:w15="http://schemas.microsoft.com/office/word/2012/wordml" xmlns:wpg="http://schemas.microsoft.com/office/word/2010/wordprocessingGroup" xmlns:wpi="http://schemas.microsoft.com/office/word/2010/wordprocessingInk" xmlns:wne="http://schemas.microsoft.com/office/word/2006/wordml" xmlns:wps="http://schemas.microsoft.com/office/word/2010/wordprocessingShape" mc:Ignorable="w14 w15 wp14">
   <w:abstractNum w:abstractNumId="0">
@@ -1054,7 +724,7 @@
         <w:ind w:left="780" w:hanging="360"/>
       </w:pPr>
     </w:lvl>
-    <w:lvl w:ilvl="1" w:tplc="04090019" w:tentative="1">
+    <w:lvl w:ilvl="1" w:tplc="04090019">
       <w:start w:val="1"/>
       <w:numFmt w:val="lowerLetter"/>
       <w:lvlText w:val="%2."/>
@@ -1252,20 +922,12 @@
 </w:numbering>
 </file>
 
-<file path=word/people.xml><?xml version="1.0" encoding="utf-8"?>
-<w15:people xmlns:wpc="http://schemas.microsoft.com/office/word/2010/wordprocessingCanvas" xmlns:mo="http://schemas.microsoft.com/office/mac/office/2008/main" xmlns:mc="http://schemas.openxmlformats.org/markup-compatibility/2006" xmlns:mv="urn:schemas-microsoft-com:mac:vml" xmlns:o="urn:schemas-microsoft-com:office:office" xmlns:r="http://schemas.openxmlformats.org/officeDocument/2006/relationships" xmlns:m="http://schemas.openxmlformats.org/officeDocument/2006/math" xmlns:v="urn:schemas-microsoft-com:vml" xmlns:wp14="http://schemas.microsoft.com/office/word/2010/wordprocessingDrawing" xmlns:wp="http://schemas.openxmlformats.org/drawingml/2006/wordprocessingDrawing" xmlns:w10="urn:schemas-microsoft-com:office:word" xmlns:w="http://schemas.openxmlformats.org/wordprocessingml/2006/main" xmlns:w14="http://schemas.microsoft.com/office/word/2010/wordml" xmlns:w15="http://schemas.microsoft.com/office/word/2012/wordml" xmlns:wpg="http://schemas.microsoft.com/office/word/2010/wordprocessingGroup" xmlns:wpi="http://schemas.microsoft.com/office/word/2010/wordprocessingInk" xmlns:wne="http://schemas.microsoft.com/office/word/2006/wordml" xmlns:wps="http://schemas.microsoft.com/office/word/2010/wordprocessingShape" mc:Ignorable="w14 w15 wp14">
-  <w15:person w15:author="ning juan">
-    <w15:presenceInfo w15:providerId="Windows Live" w15:userId="d86b5c29ba40f12f"/>
-  </w15:person>
-</w15:people>
-</file>
-
 <file path=word/styles.xml><?xml version="1.0" encoding="utf-8"?>
 <w:styles xmlns:mc="http://schemas.openxmlformats.org/markup-compatibility/2006" xmlns:r="http://schemas.openxmlformats.org/officeDocument/2006/relationships" xmlns:w="http://schemas.openxmlformats.org/wordprocessingml/2006/main" xmlns:w14="http://schemas.microsoft.com/office/word/2010/wordml" xmlns:w15="http://schemas.microsoft.com/office/word/2012/wordml" mc:Ignorable="w14 w15">
   <w:docDefaults>
     <w:rPrDefault>
       <w:rPr>
-        <w:rFonts w:asciiTheme="minorHAnsi" w:eastAsiaTheme="minorHAnsi" w:hAnsiTheme="minorHAnsi" w:cstheme="minorBidi"/>
+        <w:rFonts w:asciiTheme="minorHAnsi" w:eastAsiaTheme="minorEastAsia" w:hAnsiTheme="minorHAnsi" w:cstheme="minorBidi"/>
         <w:kern w:val="2"/>
         <w:sz w:val="24"/>
         <w:szCs w:val="24"/>

</xml_diff>